<commit_message>
Update course schedule modal
</commit_message>
<xml_diff>
--- a/static/course_delivery/Acta_Entrega_Ficha_2559206.docx
+++ b/static/course_delivery/Acta_Entrega_Ficha_2559206.docx
@@ -208,7 +208,7 @@
                 <w:rFonts w:asciiTheme="minorHAnsi" w:hAnsiTheme="minorHAnsi" w:cstheme="minorHAnsi"/>
                 <w:bCs/>
               </w:rPr>
-              <w:t>Medellín, 03 de marzo de 2024</w:t>
+              <w:t>Medellín, 03 de Marzo de 2024</w:t>
             </w:r>
           </w:p>
         </w:tc>
@@ -813,7 +813,7 @@
           </w:p>
           <w:p>
             <w:r>
-              <w:t>Los siguientes aprendices NO pueden inciar su etapa productiva debido que tienen resultados pendientes por evaluar o No aprobados:</w:t>
+              <w:t>Los siguientes aprendices NO pueden inciar su etapa productiva debido a que tienen resultados pendientes por evaluar o No aprobados:</w:t>
             </w:r>
           </w:p>
           <w:tbl>
@@ -2420,7 +2420,7 @@
                 <w:rFonts w:asciiTheme="minorHAnsi" w:hAnsiTheme="minorHAnsi" w:cstheme="minorHAnsi"/>
                 <w:bCs/>
               </w:rPr>
-              <w:t>[NOMBRE_INSTRUCTOR]</w:t>
+              <w:t>ADMINISTRADOR</w:t>
             </w:r>
           </w:p>
         </w:tc>

</xml_diff>